<commit_message>
adding new version Rapport planification
</commit_message>
<xml_diff>
--- a/Rapport planification.docx
+++ b/Rapport planification.docx
@@ -101,7 +101,7 @@
           <w:lang w:eastAsia="fr-FR"/>
           <w14:ligatures w14:val="none"/>
         </w:rPr>
-        <w:t xml:space="preserve"> ce qui est tout normal, </w:t>
+        <w:t xml:space="preserve">, </w:t>
       </w:r>
       <w:r>
         <w:rPr>
@@ -115,7 +115,21 @@
           <w:rFonts w:cstheme="minorHAnsi"/>
           <w:color w:val="0D0D0D"/>
         </w:rPr>
-        <w:t xml:space="preserve">. En tant que data sciencist, </w:t>
+        <w:t>. En tant que data scien</w:t>
+      </w:r>
+      <w:r>
+        <w:rPr>
+          <w:rFonts w:cstheme="minorHAnsi"/>
+          <w:color w:val="0D0D0D"/>
+        </w:rPr>
+        <w:t>t</w:t>
+      </w:r>
+      <w:r>
+        <w:rPr>
+          <w:rFonts w:cstheme="minorHAnsi"/>
+          <w:color w:val="0D0D0D"/>
+        </w:rPr>
+        <w:t xml:space="preserve">ist, </w:t>
       </w:r>
       <w:r>
         <w:rPr>
@@ -372,7 +386,19 @@
         <w:rPr>
           <w:rFonts w:cstheme="minorHAnsi"/>
         </w:rPr>
-        <w:t>(radd, add, lt, …)</w:t>
+        <w:t>(</w:t>
+      </w:r>
+      <w:r>
+        <w:rPr>
+          <w:rFonts w:cstheme="minorHAnsi"/>
+        </w:rPr>
+        <w:t xml:space="preserve">difficulté infra, difficulté bâtiment, </w:t>
+      </w:r>
+      <w:r>
+        <w:rPr>
+          <w:rFonts w:cstheme="minorHAnsi"/>
+        </w:rPr>
+        <w:t>radd, add, lt, …)</w:t>
       </w:r>
       <w:r>
         <w:rPr>
@@ -405,11 +431,18 @@
         <w:t>.</w:t>
       </w:r>
     </w:p>
-    <w:p/>
     <w:p>
       <w:pPr>
+        <w:rPr>
+          <w:rFonts w:cstheme="minorHAnsi"/>
+        </w:rPr>
+      </w:pPr>
+    </w:p>
+    <w:p>
+      <w:pPr>
         <w:jc w:val="center"/>
         <w:rPr>
+          <w:rFonts w:cstheme="minorHAnsi"/>
           <w:b/>
           <w:bCs/>
           <w:sz w:val="40"/>
@@ -418,6 +451,7 @@
       </w:pPr>
       <w:r>
         <w:rPr>
+          <w:rFonts w:cstheme="minorHAnsi"/>
           <w:b/>
           <w:bCs/>
           <w:sz w:val="40"/>
@@ -427,66 +461,139 @@
       </w:r>
     </w:p>
     <w:p>
-      <w:r>
-        <w:t>Dans cette partie, nous examiner le fichier csv</w:t>
-      </w:r>
-      <w:r>
+      <w:pPr>
+        <w:rPr>
+          <w:rFonts w:cstheme="minorHAnsi"/>
+        </w:rPr>
+      </w:pPr>
+      <w:r>
+        <w:rPr>
+          <w:rFonts w:cstheme="minorHAnsi"/>
+        </w:rPr>
+        <w:t xml:space="preserve">Dans cette partie, nous </w:t>
+      </w:r>
+      <w:r>
+        <w:rPr>
+          <w:rFonts w:cstheme="minorHAnsi"/>
+        </w:rPr>
+        <w:t xml:space="preserve">allons </w:t>
+      </w:r>
+      <w:r>
+        <w:rPr>
+          <w:rFonts w:cstheme="minorHAnsi"/>
+        </w:rPr>
+        <w:t>examiner le fichier csv</w:t>
+      </w:r>
+      <w:r>
+        <w:rPr>
+          <w:rFonts w:cstheme="minorHAnsi"/>
+        </w:rPr>
         <w:t xml:space="preserve"> afin de comprendre les données et effectuer </w:t>
       </w:r>
       <w:r>
+        <w:rPr>
+          <w:rFonts w:cstheme="minorHAnsi"/>
+        </w:rPr>
         <w:t>éventuellement des traitements.</w:t>
       </w:r>
     </w:p>
     <w:p>
-      <w:r>
+      <w:pPr>
+        <w:rPr>
+          <w:rFonts w:cstheme="minorHAnsi"/>
+        </w:rPr>
+      </w:pPr>
+      <w:r>
+        <w:rPr>
+          <w:rFonts w:cstheme="minorHAnsi"/>
+        </w:rPr>
         <w:t>Ce graphique</w:t>
       </w:r>
       <w:r>
+        <w:rPr>
+          <w:rFonts w:cstheme="minorHAnsi"/>
+        </w:rPr>
         <w:t xml:space="preserve"> donne la structure des données.</w:t>
       </w:r>
       <w:r>
+        <w:rPr>
+          <w:rFonts w:cstheme="minorHAnsi"/>
+        </w:rPr>
         <w:t xml:space="preserve"> Notre </w:t>
       </w:r>
       <w:r>
+        <w:rPr>
+          <w:rFonts w:cstheme="minorHAnsi"/>
+        </w:rPr>
         <w:t>jeu de donnée contient 6107 individus (b</w:t>
       </w:r>
       <w:r>
+        <w:rPr>
+          <w:rFonts w:cstheme="minorHAnsi"/>
+        </w:rPr>
         <w:t>â</w:t>
       </w:r>
       <w:r>
+        <w:rPr>
+          <w:rFonts w:cstheme="minorHAnsi"/>
+        </w:rPr>
         <w:t>timents)</w:t>
       </w:r>
       <w:r>
+        <w:rPr>
+          <w:rFonts w:cstheme="minorHAnsi"/>
+        </w:rPr>
         <w:t>. En effet, pour chaque b</w:t>
       </w:r>
       <w:r>
+        <w:rPr>
+          <w:rFonts w:cstheme="minorHAnsi"/>
+        </w:rPr>
         <w:t>â</w:t>
       </w:r>
       <w:r>
+        <w:rPr>
+          <w:rFonts w:cstheme="minorHAnsi"/>
+        </w:rPr>
         <w:t xml:space="preserve">timent, on a </w:t>
       </w:r>
       <w:r>
+        <w:rPr>
+          <w:rFonts w:cstheme="minorHAnsi"/>
+        </w:rPr>
         <w:t xml:space="preserve">son identifiant, nombre de maisons, </w:t>
       </w:r>
       <w:r>
+        <w:rPr>
+          <w:rFonts w:cstheme="minorHAnsi"/>
+        </w:rPr>
         <w:t>identifiant de l’infrastructure, le type d’infrastructure (</w:t>
       </w:r>
       <w:r>
+        <w:rPr>
+          <w:rFonts w:cstheme="minorHAnsi"/>
+        </w:rPr>
         <w:t>intacte ou à remplacer) ainsi que sa lon</w:t>
       </w:r>
       <w:r>
+        <w:rPr>
+          <w:rFonts w:cstheme="minorHAnsi"/>
+        </w:rPr>
         <w:t>gueur.</w:t>
       </w:r>
     </w:p>
     <w:p>
       <w:pPr>
         <w:rPr>
+          <w:rFonts w:cstheme="minorHAnsi"/>
           <w:sz w:val="24"/>
           <w:szCs w:val="24"/>
         </w:rPr>
       </w:pPr>
       <w:r>
         <w:rPr>
+          <w:rFonts w:cstheme="minorHAnsi"/>
+          <w:noProof/>
           <w:sz w:val="24"/>
           <w:szCs w:val="24"/>
         </w:rPr>
@@ -528,28 +635,60 @@
       </w:r>
     </w:p>
     <w:p>
-      <w:r>
+      <w:pPr>
+        <w:rPr>
+          <w:rFonts w:cstheme="minorHAnsi"/>
+        </w:rPr>
+      </w:pPr>
+      <w:r>
+        <w:rPr>
+          <w:rFonts w:cstheme="minorHAnsi"/>
+        </w:rPr>
+        <w:lastRenderedPageBreak/>
         <w:t>Ce gra</w:t>
       </w:r>
       <w:r>
+        <w:rPr>
+          <w:rFonts w:cstheme="minorHAnsi"/>
+        </w:rPr>
         <w:t xml:space="preserve">phique ci-dessous </w:t>
       </w:r>
       <w:r>
+        <w:rPr>
+          <w:rFonts w:cstheme="minorHAnsi"/>
+        </w:rPr>
         <w:t>présente</w:t>
       </w:r>
       <w:r>
+        <w:rPr>
+          <w:rFonts w:cstheme="minorHAnsi"/>
+        </w:rPr>
         <w:t xml:space="preserve"> les données dupliquées de notre jeu de donn</w:t>
       </w:r>
       <w:r>
+        <w:rPr>
+          <w:rFonts w:cstheme="minorHAnsi"/>
+        </w:rPr>
         <w:t xml:space="preserve">é. Par consequent, une première analyse consiste à supprimer les doublons. En effet, on voit </w:t>
       </w:r>
       <w:r>
+        <w:rPr>
+          <w:rFonts w:cstheme="minorHAnsi"/>
+        </w:rPr>
         <w:t>qu’il y a 521 doublons.</w:t>
       </w:r>
     </w:p>
     <w:p>
-      <w:r>
-        <w:lastRenderedPageBreak/>
+      <w:pPr>
+        <w:rPr>
+          <w:rFonts w:cstheme="minorHAnsi"/>
+        </w:rPr>
+      </w:pPr>
+      <w:r>
+        <w:rPr>
+          <w:rFonts w:cstheme="minorHAnsi"/>
+          <w:noProof/>
+        </w:rPr>
         <w:drawing>
           <wp:inline distT="0" distB="0" distL="0" distR="0" wp14:anchorId="3C2D061F" wp14:editId="71B14481">
             <wp:extent cx="4038600" cy="3260522"/>
@@ -593,28 +732,15 @@
         <w:spacing w:before="0" w:beforeAutospacing="0" w:after="240" w:afterAutospacing="0"/>
         <w:textAlignment w:val="baseline"/>
         <w:rPr>
-          <w:rFonts w:ascii="Arial" w:hAnsi="Arial" w:cs="Arial"/>
-          <w:color w:val="000000"/>
-          <w:sz w:val="22"/>
-          <w:szCs w:val="22"/>
-        </w:rPr>
-      </w:pPr>
-    </w:p>
-    <w:p>
-      <w:pPr>
-        <w:pStyle w:val="NormalWeb"/>
-        <w:spacing w:before="0" w:beforeAutospacing="0" w:after="240" w:afterAutospacing="0"/>
-        <w:textAlignment w:val="baseline"/>
-        <w:rPr>
-          <w:rFonts w:ascii="Arial" w:hAnsi="Arial" w:cs="Arial"/>
-          <w:color w:val="000000"/>
-          <w:sz w:val="22"/>
-          <w:szCs w:val="22"/>
-        </w:rPr>
-      </w:pPr>
-      <w:r>
-        <w:rPr>
-          <w:rFonts w:ascii="Arial" w:hAnsi="Arial" w:cs="Arial"/>
+          <w:rFonts w:asciiTheme="minorHAnsi" w:hAnsiTheme="minorHAnsi" w:cstheme="minorHAnsi"/>
+          <w:color w:val="000000"/>
+          <w:sz w:val="22"/>
+          <w:szCs w:val="22"/>
+        </w:rPr>
+      </w:pPr>
+      <w:r>
+        <w:rPr>
+          <w:rFonts w:asciiTheme="minorHAnsi" w:hAnsiTheme="minorHAnsi" w:cstheme="minorHAnsi"/>
           <w:color w:val="000000"/>
           <w:sz w:val="22"/>
           <w:szCs w:val="22"/>
@@ -623,25 +749,34 @@
       </w:r>
       <w:r>
         <w:rPr>
-          <w:rFonts w:ascii="Arial" w:hAnsi="Arial" w:cs="Arial"/>
-          <w:color w:val="000000"/>
-          <w:sz w:val="22"/>
-          <w:szCs w:val="22"/>
-        </w:rPr>
-        <w:t xml:space="preserve">nous avons supprimé les doublons et </w:t>
-      </w:r>
-      <w:r>
-        <w:rPr>
-          <w:rFonts w:ascii="Arial" w:hAnsi="Arial" w:cs="Arial"/>
-          <w:color w:val="000000"/>
-          <w:sz w:val="22"/>
-          <w:szCs w:val="22"/>
-        </w:rPr>
-        <w:t xml:space="preserve">gardant que les infrastructures qui ont été </w:t>
-      </w:r>
-      <w:r>
-        <w:rPr>
-          <w:rFonts w:ascii="Arial" w:hAnsi="Arial" w:cs="Arial"/>
+          <w:rFonts w:asciiTheme="minorHAnsi" w:hAnsiTheme="minorHAnsi" w:cstheme="minorHAnsi"/>
+          <w:color w:val="000000"/>
+          <w:sz w:val="22"/>
+          <w:szCs w:val="22"/>
+        </w:rPr>
+        <w:t xml:space="preserve">nous avons supprimé les doublons </w:t>
+      </w:r>
+      <w:r>
+        <w:rPr>
+          <w:rFonts w:asciiTheme="minorHAnsi" w:hAnsiTheme="minorHAnsi" w:cstheme="minorHAnsi"/>
+          <w:color w:val="000000"/>
+          <w:sz w:val="22"/>
+          <w:szCs w:val="22"/>
+        </w:rPr>
+        <w:t xml:space="preserve">afin de garder </w:t>
+      </w:r>
+      <w:r>
+        <w:rPr>
+          <w:rFonts w:asciiTheme="minorHAnsi" w:hAnsiTheme="minorHAnsi" w:cstheme="minorHAnsi"/>
+          <w:color w:val="000000"/>
+          <w:sz w:val="22"/>
+          <w:szCs w:val="22"/>
+        </w:rPr>
+        <w:t xml:space="preserve">que les infrastructures qui ont été </w:t>
+      </w:r>
+      <w:r>
+        <w:rPr>
+          <w:rFonts w:asciiTheme="minorHAnsi" w:hAnsiTheme="minorHAnsi" w:cstheme="minorHAnsi"/>
           <w:color w:val="000000"/>
           <w:sz w:val="22"/>
           <w:szCs w:val="22"/>
@@ -650,7 +785,7 @@
       </w:r>
       <w:r>
         <w:rPr>
-          <w:rFonts w:ascii="Arial" w:hAnsi="Arial" w:cs="Arial"/>
+          <w:rFonts w:asciiTheme="minorHAnsi" w:hAnsiTheme="minorHAnsi" w:cstheme="minorHAnsi"/>
           <w:color w:val="000000"/>
           <w:sz w:val="22"/>
           <w:szCs w:val="22"/>
@@ -659,7 +794,7 @@
       </w:r>
       <w:r>
         <w:rPr>
-          <w:rFonts w:ascii="Arial" w:hAnsi="Arial" w:cs="Arial"/>
+          <w:rFonts w:asciiTheme="minorHAnsi" w:hAnsiTheme="minorHAnsi" w:cstheme="minorHAnsi"/>
           <w:color w:val="000000"/>
           <w:sz w:val="22"/>
           <w:szCs w:val="22"/>
@@ -674,7 +809,7 @@
         <w:jc w:val="center"/>
         <w:textAlignment w:val="baseline"/>
         <w:rPr>
-          <w:rFonts w:ascii="Arial" w:hAnsi="Arial" w:cs="Arial"/>
+          <w:rFonts w:asciiTheme="minorHAnsi" w:hAnsiTheme="minorHAnsi" w:cstheme="minorHAnsi"/>
           <w:b/>
           <w:bCs/>
           <w:color w:val="000000"/>
@@ -682,25 +817,9 @@
           <w:szCs w:val="40"/>
         </w:rPr>
       </w:pPr>
-    </w:p>
-    <w:p>
-      <w:pPr>
-        <w:pStyle w:val="NormalWeb"/>
-        <w:spacing w:before="0" w:beforeAutospacing="0" w:after="240" w:afterAutospacing="0"/>
-        <w:jc w:val="center"/>
-        <w:textAlignment w:val="baseline"/>
-        <w:rPr>
-          <w:rFonts w:ascii="Arial" w:hAnsi="Arial" w:cs="Arial"/>
-          <w:b/>
-          <w:bCs/>
-          <w:color w:val="000000"/>
-          <w:sz w:val="40"/>
-          <w:szCs w:val="40"/>
-        </w:rPr>
-      </w:pPr>
-      <w:r>
-        <w:rPr>
-          <w:rFonts w:ascii="Arial" w:hAnsi="Arial" w:cs="Arial"/>
+      <w:r>
+        <w:rPr>
+          <w:rFonts w:asciiTheme="minorHAnsi" w:hAnsiTheme="minorHAnsi" w:cstheme="minorHAnsi"/>
           <w:b/>
           <w:bCs/>
           <w:color w:val="000000"/>
@@ -716,24 +835,48 @@
         <w:spacing w:after="240"/>
         <w:textAlignment w:val="baseline"/>
         <w:rPr>
-          <w:rFonts w:ascii="Arial" w:hAnsi="Arial" w:cs="Arial"/>
-          <w:color w:val="000000"/>
-          <w:sz w:val="22"/>
-          <w:szCs w:val="22"/>
-        </w:rPr>
-      </w:pPr>
-      <w:r>
-        <w:rPr>
-          <w:rFonts w:ascii="Arial" w:hAnsi="Arial" w:cs="Arial" w:hint="cs"/>
-          <w:color w:val="000000"/>
-          <w:sz w:val="22"/>
-          <w:szCs w:val="22"/>
-        </w:rPr>
-        <w:t>Difficulté(infra) = longueur / nombre de maison qu’elle permet de raccorder)</w:t>
-      </w:r>
-      <w:r>
-        <w:rPr>
-          <w:rFonts w:ascii="Arial" w:hAnsi="Arial" w:cs="Arial"/>
+          <w:rFonts w:asciiTheme="minorHAnsi" w:hAnsiTheme="minorHAnsi" w:cstheme="minorHAnsi"/>
+          <w:color w:val="000000"/>
+          <w:sz w:val="22"/>
+          <w:szCs w:val="22"/>
+        </w:rPr>
+      </w:pPr>
+      <w:r>
+        <w:rPr>
+          <w:rFonts w:asciiTheme="minorHAnsi" w:hAnsiTheme="minorHAnsi" w:cstheme="minorHAnsi"/>
+          <w:b/>
+          <w:bCs/>
+          <w:color w:val="000000"/>
+          <w:sz w:val="22"/>
+          <w:szCs w:val="22"/>
+        </w:rPr>
+        <w:t xml:space="preserve">Difficulté(infra) = </w:t>
+      </w:r>
+      <w:r>
+        <w:rPr>
+          <w:rFonts w:asciiTheme="minorHAnsi" w:hAnsiTheme="minorHAnsi" w:cstheme="minorHAnsi"/>
+          <w:b/>
+          <w:bCs/>
+          <w:color w:val="000000"/>
+          <w:sz w:val="22"/>
+          <w:szCs w:val="22"/>
+        </w:rPr>
+        <w:t>(</w:t>
+      </w:r>
+      <w:r>
+        <w:rPr>
+          <w:rFonts w:asciiTheme="minorHAnsi" w:hAnsiTheme="minorHAnsi" w:cstheme="minorHAnsi"/>
+          <w:b/>
+          <w:bCs/>
+          <w:color w:val="000000"/>
+          <w:sz w:val="22"/>
+          <w:szCs w:val="22"/>
+        </w:rPr>
+        <w:t>longueur / nombre de maison qu’elle permet de raccorder)</w:t>
+      </w:r>
+      <w:r>
+        <w:rPr>
+          <w:rFonts w:asciiTheme="minorHAnsi" w:hAnsiTheme="minorHAnsi" w:cstheme="minorHAnsi"/>
           <w:color w:val="000000"/>
           <w:sz w:val="22"/>
           <w:szCs w:val="22"/>
@@ -742,7 +885,7 @@
       </w:r>
       <w:r>
         <w:rPr>
-          <w:rFonts w:ascii="Arial" w:hAnsi="Arial" w:cs="Arial"/>
+          <w:rFonts w:asciiTheme="minorHAnsi" w:hAnsiTheme="minorHAnsi" w:cstheme="minorHAnsi"/>
           <w:color w:val="000000"/>
           <w:sz w:val="22"/>
           <w:szCs w:val="22"/>
@@ -751,7 +894,7 @@
       </w:r>
       <w:r>
         <w:rPr>
-          <w:rFonts w:ascii="Arial" w:hAnsi="Arial" w:cs="Arial"/>
+          <w:rFonts w:asciiTheme="minorHAnsi" w:hAnsiTheme="minorHAnsi" w:cstheme="minorHAnsi"/>
           <w:color w:val="000000"/>
           <w:sz w:val="22"/>
           <w:szCs w:val="22"/>
@@ -760,7 +903,7 @@
       </w:r>
       <w:r>
         <w:rPr>
-          <w:rFonts w:ascii="Arial" w:hAnsi="Arial" w:cs="Arial"/>
+          <w:rFonts w:asciiTheme="minorHAnsi" w:hAnsiTheme="minorHAnsi" w:cstheme="minorHAnsi"/>
           <w:color w:val="000000"/>
           <w:sz w:val="22"/>
           <w:szCs w:val="22"/>
@@ -769,7 +912,7 @@
       </w:r>
       <w:r>
         <w:rPr>
-          <w:rFonts w:ascii="Arial" w:hAnsi="Arial" w:cs="Arial"/>
+          <w:rFonts w:asciiTheme="minorHAnsi" w:hAnsiTheme="minorHAnsi" w:cstheme="minorHAnsi"/>
           <w:color w:val="000000"/>
           <w:sz w:val="22"/>
           <w:szCs w:val="22"/>
@@ -778,7 +921,7 @@
       </w:r>
       <w:r>
         <w:rPr>
-          <w:rFonts w:ascii="Arial" w:hAnsi="Arial" w:cs="Arial"/>
+          <w:rFonts w:asciiTheme="minorHAnsi" w:hAnsiTheme="minorHAnsi" w:cstheme="minorHAnsi"/>
           <w:color w:val="000000"/>
           <w:sz w:val="22"/>
           <w:szCs w:val="22"/>
@@ -787,7 +930,7 @@
       </w:r>
       <w:r>
         <w:rPr>
-          <w:rFonts w:ascii="Arial" w:hAnsi="Arial" w:cs="Arial"/>
+          <w:rFonts w:asciiTheme="minorHAnsi" w:hAnsiTheme="minorHAnsi" w:cstheme="minorHAnsi"/>
           <w:color w:val="000000"/>
           <w:sz w:val="22"/>
           <w:szCs w:val="22"/>
@@ -796,7 +939,7 @@
       </w:r>
       <w:r>
         <w:rPr>
-          <w:rFonts w:ascii="Arial" w:hAnsi="Arial" w:cs="Arial"/>
+          <w:rFonts w:asciiTheme="minorHAnsi" w:hAnsiTheme="minorHAnsi" w:cstheme="minorHAnsi"/>
           <w:color w:val="000000"/>
           <w:sz w:val="22"/>
           <w:szCs w:val="22"/>
@@ -805,7 +948,7 @@
       </w:r>
       <w:r>
         <w:rPr>
-          <w:rFonts w:ascii="Arial" w:hAnsi="Arial" w:cs="Arial"/>
+          <w:rFonts w:asciiTheme="minorHAnsi" w:hAnsiTheme="minorHAnsi" w:cstheme="minorHAnsi"/>
           <w:color w:val="000000"/>
           <w:sz w:val="22"/>
           <w:szCs w:val="22"/>
@@ -823,15 +966,15 @@
         <w:spacing w:after="240"/>
         <w:textAlignment w:val="baseline"/>
         <w:rPr>
-          <w:rFonts w:ascii="Arial" w:hAnsi="Arial" w:cs="Arial"/>
-          <w:color w:val="000000"/>
-          <w:sz w:val="22"/>
-          <w:szCs w:val="22"/>
-        </w:rPr>
-      </w:pPr>
-      <w:r>
-        <w:rPr>
-          <w:rFonts w:ascii="Arial" w:hAnsi="Arial" w:cs="Arial"/>
+          <w:rFonts w:asciiTheme="minorHAnsi" w:hAnsiTheme="minorHAnsi" w:cstheme="minorHAnsi"/>
+          <w:color w:val="000000"/>
+          <w:sz w:val="22"/>
+          <w:szCs w:val="22"/>
+        </w:rPr>
+      </w:pPr>
+      <w:r>
+        <w:rPr>
+          <w:rFonts w:asciiTheme="minorHAnsi" w:hAnsiTheme="minorHAnsi" w:cstheme="minorHAnsi"/>
           <w:color w:val="000000"/>
           <w:sz w:val="22"/>
           <w:szCs w:val="22"/>
@@ -840,7 +983,7 @@
       </w:r>
       <w:r>
         <w:rPr>
-          <w:rFonts w:ascii="Arial" w:hAnsi="Arial" w:cs="Arial"/>
+          <w:rFonts w:asciiTheme="minorHAnsi" w:hAnsiTheme="minorHAnsi" w:cstheme="minorHAnsi"/>
           <w:color w:val="000000"/>
           <w:sz w:val="22"/>
           <w:szCs w:val="22"/>
@@ -858,15 +1001,15 @@
         <w:spacing w:after="240"/>
         <w:textAlignment w:val="baseline"/>
         <w:rPr>
-          <w:rFonts w:ascii="Arial" w:hAnsi="Arial" w:cs="Arial"/>
-          <w:color w:val="000000"/>
-          <w:sz w:val="22"/>
-          <w:szCs w:val="22"/>
-        </w:rPr>
-      </w:pPr>
-      <w:r>
-        <w:rPr>
-          <w:rFonts w:ascii="Arial" w:hAnsi="Arial" w:cs="Arial"/>
+          <w:rFonts w:asciiTheme="minorHAnsi" w:hAnsiTheme="minorHAnsi" w:cstheme="minorHAnsi"/>
+          <w:color w:val="000000"/>
+          <w:sz w:val="22"/>
+          <w:szCs w:val="22"/>
+        </w:rPr>
+      </w:pPr>
+      <w:r>
+        <w:rPr>
+          <w:rFonts w:asciiTheme="minorHAnsi" w:hAnsiTheme="minorHAnsi" w:cstheme="minorHAnsi"/>
           <w:color w:val="000000"/>
           <w:sz w:val="22"/>
           <w:szCs w:val="22"/>
@@ -880,42 +1023,28 @@
         <w:spacing w:after="240"/>
         <w:textAlignment w:val="baseline"/>
         <w:rPr>
-          <w:rFonts w:ascii="Arial" w:hAnsi="Arial" w:cs="Arial"/>
-          <w:color w:val="000000"/>
-          <w:sz w:val="22"/>
-          <w:szCs w:val="22"/>
-        </w:rPr>
-      </w:pPr>
-      <w:r>
-        <w:rPr>
-          <w:rFonts w:ascii="Arial" w:hAnsi="Arial" w:cs="Arial" w:hint="cs"/>
-          <w:color w:val="000000"/>
-          <w:sz w:val="22"/>
-          <w:szCs w:val="22"/>
-        </w:rPr>
-        <w:t>Difficulté(</w:t>
-      </w:r>
-      <w:r>
-        <w:rPr>
-          <w:rFonts w:ascii="Arial" w:hAnsi="Arial" w:cs="Arial"/>
-          <w:color w:val="000000"/>
-          <w:sz w:val="22"/>
-          <w:szCs w:val="22"/>
-        </w:rPr>
-        <w:t>bâtiment</w:t>
-      </w:r>
-      <w:r>
-        <w:rPr>
-          <w:rFonts w:ascii="Arial" w:hAnsi="Arial" w:cs="Arial" w:hint="cs"/>
-          <w:color w:val="000000"/>
-          <w:sz w:val="22"/>
-          <w:szCs w:val="22"/>
-        </w:rPr>
-        <w:t xml:space="preserve">) = </w:t>
-      </w:r>
-      <w:r>
-        <w:rPr>
-          <w:rFonts w:ascii="Arial" w:hAnsi="Arial" w:cs="Arial"/>
+          <w:rFonts w:asciiTheme="minorHAnsi" w:hAnsiTheme="minorHAnsi" w:cstheme="minorHAnsi"/>
+          <w:color w:val="000000"/>
+          <w:sz w:val="22"/>
+          <w:szCs w:val="22"/>
+        </w:rPr>
+      </w:pPr>
+      <w:r>
+        <w:rPr>
+          <w:rFonts w:asciiTheme="minorHAnsi" w:hAnsiTheme="minorHAnsi" w:cstheme="minorHAnsi"/>
+          <w:b/>
+          <w:bCs/>
+          <w:color w:val="000000"/>
+          <w:sz w:val="22"/>
+          <w:szCs w:val="22"/>
+        </w:rPr>
+        <w:t xml:space="preserve">Difficulté(bâtiment) = </w:t>
+      </w:r>
+      <w:r>
+        <w:rPr>
+          <w:rFonts w:asciiTheme="minorHAnsi" w:hAnsiTheme="minorHAnsi" w:cstheme="minorHAnsi"/>
+          <w:b/>
+          <w:bCs/>
           <w:color w:val="000000"/>
           <w:sz w:val="22"/>
           <w:szCs w:val="22"/>
@@ -924,7 +1053,9 @@
       </w:r>
       <w:r>
         <w:rPr>
-          <w:rFonts w:ascii="Arial" w:hAnsi="Arial" w:cs="Arial" w:hint="cs"/>
+          <w:rFonts w:asciiTheme="minorHAnsi" w:hAnsiTheme="minorHAnsi" w:cstheme="minorHAnsi"/>
+          <w:b/>
+          <w:bCs/>
           <w:color w:val="000000"/>
           <w:sz w:val="22"/>
           <w:szCs w:val="22"/>
@@ -933,24 +1064,27 @@
       </w:r>
       <w:r>
         <w:rPr>
-          <w:rFonts w:ascii="Arial" w:hAnsi="Arial" w:cs="Arial"/>
-          <w:color w:val="000000"/>
-          <w:sz w:val="22"/>
-          <w:szCs w:val="22"/>
-        </w:rPr>
-        <w:t>raccorder)</w:t>
-      </w:r>
-      <w:r>
-        <w:rPr>
-          <w:rFonts w:ascii="Arial" w:hAnsi="Arial" w:cs="Arial"/>
-          <w:color w:val="000000"/>
-          <w:sz w:val="22"/>
-          <w:szCs w:val="22"/>
-        </w:rPr>
-        <w:t xml:space="preserve"> : Le</w:t>
-      </w:r>
-      <w:r>
-        <w:rPr>
+          <w:rFonts w:asciiTheme="minorHAnsi" w:hAnsiTheme="minorHAnsi" w:cstheme="minorHAnsi"/>
+          <w:b/>
+          <w:bCs/>
+          <w:color w:val="000000"/>
+          <w:sz w:val="22"/>
+          <w:szCs w:val="22"/>
+        </w:rPr>
+        <w:t>raccorder) :</w:t>
+      </w:r>
+      <w:r>
+        <w:rPr>
+          <w:rFonts w:asciiTheme="minorHAnsi" w:hAnsiTheme="minorHAnsi" w:cstheme="minorHAnsi"/>
+          <w:color w:val="000000"/>
+          <w:sz w:val="22"/>
+          <w:szCs w:val="22"/>
+        </w:rPr>
+        <w:t xml:space="preserve"> Le</w:t>
+      </w:r>
+      <w:r>
+        <w:rPr>
+          <w:rFonts w:asciiTheme="minorHAnsi" w:hAnsiTheme="minorHAnsi" w:cstheme="minorHAnsi"/>
           <w:sz w:val="22"/>
           <w:szCs w:val="22"/>
         </w:rPr>
@@ -958,7 +1092,7 @@
       </w:r>
       <w:r>
         <w:rPr>
-          <w:rFonts w:ascii="Arial" w:hAnsi="Arial" w:cs="Arial"/>
+          <w:rFonts w:asciiTheme="minorHAnsi" w:hAnsiTheme="minorHAnsi" w:cstheme="minorHAnsi"/>
           <w:color w:val="000000"/>
           <w:sz w:val="22"/>
           <w:szCs w:val="22"/>
@@ -967,7 +1101,7 @@
       </w:r>
       <w:r>
         <w:rPr>
-          <w:rFonts w:ascii="Arial" w:hAnsi="Arial" w:cs="Arial"/>
+          <w:rFonts w:asciiTheme="minorHAnsi" w:hAnsiTheme="minorHAnsi" w:cstheme="minorHAnsi"/>
           <w:color w:val="000000"/>
           <w:sz w:val="22"/>
           <w:szCs w:val="22"/>
@@ -976,7 +1110,7 @@
       </w:r>
       <w:r>
         <w:rPr>
-          <w:rFonts w:ascii="Arial" w:hAnsi="Arial" w:cs="Arial"/>
+          <w:rFonts w:asciiTheme="minorHAnsi" w:hAnsiTheme="minorHAnsi" w:cstheme="minorHAnsi"/>
           <w:color w:val="000000"/>
           <w:sz w:val="22"/>
           <w:szCs w:val="22"/>
@@ -985,7 +1119,7 @@
       </w:r>
       <w:r>
         <w:rPr>
-          <w:rFonts w:ascii="Arial" w:hAnsi="Arial" w:cs="Arial"/>
+          <w:rFonts w:asciiTheme="minorHAnsi" w:hAnsiTheme="minorHAnsi" w:cstheme="minorHAnsi"/>
           <w:color w:val="000000"/>
           <w:sz w:val="22"/>
           <w:szCs w:val="22"/>
@@ -994,7 +1128,7 @@
       </w:r>
       <w:r>
         <w:rPr>
-          <w:rFonts w:ascii="Arial" w:hAnsi="Arial" w:cs="Arial"/>
+          <w:rFonts w:asciiTheme="minorHAnsi" w:hAnsiTheme="minorHAnsi" w:cstheme="minorHAnsi"/>
           <w:color w:val="000000"/>
           <w:sz w:val="22"/>
           <w:szCs w:val="22"/>
@@ -1026,18 +1160,7 @@
           <w:sz w:val="40"/>
           <w:szCs w:val="40"/>
         </w:rPr>
-        <w:t>P</w:t>
-      </w:r>
-      <w:r>
-        <w:rPr>
-          <w:rFonts w:asciiTheme="minorHAnsi" w:hAnsiTheme="minorHAnsi" w:cstheme="minorHAnsi"/>
-          <w:b/>
-          <w:bCs/>
-          <w:color w:val="0D0D0D"/>
-          <w:sz w:val="40"/>
-          <w:szCs w:val="40"/>
-        </w:rPr>
-        <w:t>lan de raccordement</w:t>
+        <w:t>Plan de raccordement</w:t>
       </w:r>
     </w:p>
     <w:p>
@@ -1185,16 +1308,25 @@
           <w:sz w:val="22"/>
           <w:szCs w:val="22"/>
         </w:rPr>
-        <w:t xml:space="preserve">permettant de </w:t>
-      </w:r>
-      <w:r>
-        <w:rPr>
-          <w:rFonts w:asciiTheme="minorHAnsi" w:hAnsiTheme="minorHAnsi" w:cstheme="minorHAnsi"/>
-          <w:color w:val="0D0D0D"/>
-          <w:sz w:val="22"/>
-          <w:szCs w:val="22"/>
-        </w:rPr>
-        <w:t xml:space="preserve">raccorder plusieurs </w:t>
+        <w:t xml:space="preserve">qui permet le rétablissement </w:t>
+      </w:r>
+      <w:r>
+        <w:rPr>
+          <w:rFonts w:asciiTheme="minorHAnsi" w:hAnsiTheme="minorHAnsi" w:cstheme="minorHAnsi"/>
+          <w:color w:val="0D0D0D"/>
+          <w:sz w:val="22"/>
+          <w:szCs w:val="22"/>
+        </w:rPr>
+        <w:t>plusieurs</w:t>
+      </w:r>
+      <w:r>
+        <w:rPr>
+          <w:rFonts w:asciiTheme="minorHAnsi" w:hAnsiTheme="minorHAnsi" w:cstheme="minorHAnsi"/>
+          <w:color w:val="0D0D0D"/>
+          <w:sz w:val="22"/>
+          <w:szCs w:val="22"/>
+        </w:rPr>
+        <w:t xml:space="preserve"> </w:t>
       </w:r>
       <w:r>
         <w:rPr>
@@ -1212,16 +1344,34 @@
           <w:sz w:val="22"/>
           <w:szCs w:val="22"/>
         </w:rPr>
-        <w:t xml:space="preserve"> est plus </w:t>
-      </w:r>
-      <w:r>
-        <w:rPr>
-          <w:rFonts w:asciiTheme="minorHAnsi" w:hAnsiTheme="minorHAnsi" w:cstheme="minorHAnsi"/>
-          <w:color w:val="0D0D0D"/>
-          <w:sz w:val="22"/>
-          <w:szCs w:val="22"/>
-        </w:rPr>
-        <w:t xml:space="preserve">envisageable à prioriser au </w:t>
+        <w:t xml:space="preserve"> est </w:t>
+      </w:r>
+      <w:r>
+        <w:rPr>
+          <w:rFonts w:asciiTheme="minorHAnsi" w:hAnsiTheme="minorHAnsi" w:cstheme="minorHAnsi"/>
+          <w:color w:val="0D0D0D"/>
+          <w:sz w:val="22"/>
+          <w:szCs w:val="22"/>
+        </w:rPr>
+        <w:t>prioris</w:t>
+      </w:r>
+      <w:r>
+        <w:rPr>
+          <w:rFonts w:asciiTheme="minorHAnsi" w:hAnsiTheme="minorHAnsi" w:cstheme="minorHAnsi"/>
+          <w:color w:val="0D0D0D"/>
+          <w:sz w:val="22"/>
+          <w:szCs w:val="22"/>
+        </w:rPr>
+        <w:t xml:space="preserve">ée </w:t>
+      </w:r>
+      <w:r>
+        <w:rPr>
+          <w:rFonts w:asciiTheme="minorHAnsi" w:hAnsiTheme="minorHAnsi" w:cstheme="minorHAnsi"/>
+          <w:color w:val="0D0D0D"/>
+          <w:sz w:val="22"/>
+          <w:szCs w:val="22"/>
+        </w:rPr>
+        <w:t xml:space="preserve">au </w:t>
       </w:r>
       <w:r>
         <w:rPr>
@@ -1257,7 +1407,25 @@
           <w:sz w:val="22"/>
           <w:szCs w:val="22"/>
         </w:rPr>
-        <w:t>qui permet de raccorder une ou deux bâtiments.</w:t>
+        <w:t>permet</w:t>
+      </w:r>
+      <w:r>
+        <w:rPr>
+          <w:rFonts w:asciiTheme="minorHAnsi" w:hAnsiTheme="minorHAnsi" w:cstheme="minorHAnsi"/>
+          <w:color w:val="0D0D0D"/>
+          <w:sz w:val="22"/>
+          <w:szCs w:val="22"/>
+        </w:rPr>
+        <w:t>tant</w:t>
+      </w:r>
+      <w:r>
+        <w:rPr>
+          <w:rFonts w:asciiTheme="minorHAnsi" w:hAnsiTheme="minorHAnsi" w:cstheme="minorHAnsi"/>
+          <w:color w:val="0D0D0D"/>
+          <w:sz w:val="22"/>
+          <w:szCs w:val="22"/>
+        </w:rPr>
+        <w:t xml:space="preserve"> de raccorder une ou deux bâtiments.</w:t>
       </w:r>
       <w:r>
         <w:rPr>
@@ -1432,62 +1600,71 @@
           <w:sz w:val="22"/>
           <w:szCs w:val="22"/>
         </w:rPr>
+        <w:t xml:space="preserve">affirmer que les </w:t>
+      </w:r>
+      <w:r>
+        <w:rPr>
+          <w:rFonts w:asciiTheme="minorHAnsi" w:hAnsiTheme="minorHAnsi" w:cstheme="minorHAnsi"/>
+          <w:color w:val="0D0D0D"/>
+          <w:sz w:val="22"/>
+          <w:szCs w:val="22"/>
+        </w:rPr>
+        <w:t>bâtiments</w:t>
+      </w:r>
+      <w:r>
+        <w:rPr>
+          <w:rFonts w:asciiTheme="minorHAnsi" w:hAnsiTheme="minorHAnsi" w:cstheme="minorHAnsi"/>
+          <w:color w:val="0D0D0D"/>
+          <w:sz w:val="22"/>
+          <w:szCs w:val="22"/>
+        </w:rPr>
+        <w:t xml:space="preserve"> E000194</w:t>
+      </w:r>
+      <w:r>
+        <w:rPr>
+          <w:rFonts w:asciiTheme="minorHAnsi" w:hAnsiTheme="minorHAnsi" w:cstheme="minorHAnsi"/>
+          <w:color w:val="0D0D0D"/>
+          <w:sz w:val="22"/>
+          <w:szCs w:val="22"/>
+        </w:rPr>
+        <w:t>, E000195, E000196, E000</w:t>
+      </w:r>
+      <w:r>
+        <w:rPr>
+          <w:rFonts w:asciiTheme="minorHAnsi" w:hAnsiTheme="minorHAnsi" w:cstheme="minorHAnsi"/>
+          <w:color w:val="0D0D0D"/>
+          <w:sz w:val="22"/>
+          <w:szCs w:val="22"/>
+        </w:rPr>
+        <w:t>225, E000258, E00025</w:t>
+      </w:r>
+      <w:r>
+        <w:rPr>
+          <w:rFonts w:asciiTheme="minorHAnsi" w:hAnsiTheme="minorHAnsi" w:cstheme="minorHAnsi"/>
+          <w:color w:val="0D0D0D"/>
+          <w:sz w:val="22"/>
+          <w:szCs w:val="22"/>
+        </w:rPr>
+        <w:t>9 sont ceux</w:t>
+      </w:r>
+      <w:r>
+        <w:rPr>
+          <w:rFonts w:asciiTheme="minorHAnsi" w:hAnsiTheme="minorHAnsi" w:cstheme="minorHAnsi"/>
+          <w:color w:val="0D0D0D"/>
+          <w:sz w:val="22"/>
+          <w:szCs w:val="22"/>
+        </w:rPr>
+        <w:t xml:space="preserve"> les </w:t>
+      </w:r>
+      <w:r>
+        <w:rPr>
+          <w:rFonts w:asciiTheme="minorHAnsi" w:hAnsiTheme="minorHAnsi" w:cstheme="minorHAnsi"/>
+          <w:color w:val="0D0D0D"/>
+          <w:sz w:val="22"/>
+          <w:szCs w:val="22"/>
+        </w:rPr>
         <w:lastRenderedPageBreak/>
-        <w:t xml:space="preserve">affirmer que les </w:t>
-      </w:r>
-      <w:r>
-        <w:rPr>
-          <w:rFonts w:asciiTheme="minorHAnsi" w:hAnsiTheme="minorHAnsi" w:cstheme="minorHAnsi"/>
-          <w:color w:val="0D0D0D"/>
-          <w:sz w:val="22"/>
-          <w:szCs w:val="22"/>
-        </w:rPr>
-        <w:t>bâtiments</w:t>
-      </w:r>
-      <w:r>
-        <w:rPr>
-          <w:rFonts w:asciiTheme="minorHAnsi" w:hAnsiTheme="minorHAnsi" w:cstheme="minorHAnsi"/>
-          <w:color w:val="0D0D0D"/>
-          <w:sz w:val="22"/>
-          <w:szCs w:val="22"/>
-        </w:rPr>
-        <w:t xml:space="preserve"> E000194</w:t>
-      </w:r>
-      <w:r>
-        <w:rPr>
-          <w:rFonts w:asciiTheme="minorHAnsi" w:hAnsiTheme="minorHAnsi" w:cstheme="minorHAnsi"/>
-          <w:color w:val="0D0D0D"/>
-          <w:sz w:val="22"/>
-          <w:szCs w:val="22"/>
-        </w:rPr>
-        <w:t>, E000195, E000196, E000</w:t>
-      </w:r>
-      <w:r>
-        <w:rPr>
-          <w:rFonts w:asciiTheme="minorHAnsi" w:hAnsiTheme="minorHAnsi" w:cstheme="minorHAnsi"/>
-          <w:color w:val="0D0D0D"/>
-          <w:sz w:val="22"/>
-          <w:szCs w:val="22"/>
-        </w:rPr>
-        <w:t>225, E000258, E00025</w:t>
-      </w:r>
-      <w:r>
-        <w:rPr>
-          <w:rFonts w:asciiTheme="minorHAnsi" w:hAnsiTheme="minorHAnsi" w:cstheme="minorHAnsi"/>
-          <w:color w:val="0D0D0D"/>
-          <w:sz w:val="22"/>
-          <w:szCs w:val="22"/>
-        </w:rPr>
-        <w:t>9 sont ceux</w:t>
-      </w:r>
-      <w:r>
-        <w:rPr>
-          <w:rFonts w:asciiTheme="minorHAnsi" w:hAnsiTheme="minorHAnsi" w:cstheme="minorHAnsi"/>
-          <w:color w:val="0D0D0D"/>
-          <w:sz w:val="22"/>
-          <w:szCs w:val="22"/>
-        </w:rPr>
-        <w:t xml:space="preserve"> les plus faciles à raccorder car </w:t>
+        <w:t xml:space="preserve">plus faciles à raccorder car </w:t>
       </w:r>
       <w:r>
         <w:rPr>
@@ -1514,16 +1691,7 @@
           <w:sz w:val="22"/>
           <w:szCs w:val="22"/>
         </w:rPr>
-        <w:t xml:space="preserve">29… Par ailleurs, </w:t>
-      </w:r>
-      <w:r>
-        <w:rPr>
-          <w:rFonts w:asciiTheme="minorHAnsi" w:hAnsiTheme="minorHAnsi" w:cstheme="minorHAnsi"/>
-          <w:color w:val="0D0D0D"/>
-          <w:sz w:val="22"/>
-          <w:szCs w:val="22"/>
-        </w:rPr>
-        <w:t>E000194</w:t>
+        <w:t>29… Par ailleurs, E000194</w:t>
       </w:r>
       <w:r>
         <w:rPr>
@@ -1577,6 +1745,7 @@
       <w:r>
         <w:rPr>
           <w:rFonts w:ascii="Arial" w:hAnsi="Arial" w:cs="Arial"/>
+          <w:noProof/>
           <w:color w:val="000000"/>
           <w:sz w:val="22"/>
           <w:szCs w:val="22"/>
@@ -1632,6 +1801,7 @@
       <w:r>
         <w:rPr>
           <w:rFonts w:ascii="Arial" w:hAnsi="Arial" w:cs="Arial"/>
+          <w:noProof/>
           <w:color w:val="000000"/>
           <w:sz w:val="22"/>
           <w:szCs w:val="22"/>
@@ -2480,6 +2650,7 @@
   <w:style w:type="character" w:default="1" w:styleId="Policepardfaut">
     <w:name w:val="Default Paragraph Font"/>
     <w:uiPriority w:val="1"/>
+    <w:semiHidden/>
     <w:unhideWhenUsed/>
   </w:style>
   <w:style w:type="table" w:default="1" w:styleId="TableauNormal">

</xml_diff>